<commit_message>
Adding Presentation page fix
</commit_message>
<xml_diff>
--- a/Trabajo Monográfico.docx
+++ b/Trabajo Monográfico.docx
@@ -54,7 +54,13 @@
         <w:t>A</w:t>
       </w:r>
       <w:r>
-        <w:t xml:space="preserve">rquitectura de </w:t>
+        <w:t>rquitectura</w:t>
+      </w:r>
+      <w:r>
+        <w:t>s</w:t>
+      </w:r>
+      <w:r>
+        <w:t xml:space="preserve"> de </w:t>
       </w:r>
       <w:r>
         <w:t>Aplicaciones Web Basadas en Micro</w:t>
@@ -121,11 +127,177 @@
       <w:pPr>
         <w:jc w:val="center"/>
       </w:pPr>
+      <w:proofErr w:type="spellStart"/>
+      <w:r>
+        <w:t>Xxxxxxxxxx</w:t>
+      </w:r>
+      <w:proofErr w:type="spellEnd"/>
+    </w:p>
+    <w:p>
+      <w:pPr>
+        <w:jc w:val="center"/>
+      </w:pPr>
+    </w:p>
+    <w:p>
+      <w:pPr>
+        <w:jc w:val="center"/>
+      </w:pPr>
+    </w:p>
+    <w:p>
+      <w:pPr>
+        <w:jc w:val="center"/>
+      </w:pPr>
+    </w:p>
+    <w:p>
+      <w:pPr>
+        <w:jc w:val="center"/>
+      </w:pPr>
+    </w:p>
+    <w:p>
+      <w:pPr>
+        <w:jc w:val="center"/>
+      </w:pPr>
+    </w:p>
+    <w:p>
+      <w:pPr>
+        <w:jc w:val="center"/>
+      </w:pPr>
+    </w:p>
+    <w:p>
+      <w:pPr>
+        <w:jc w:val="center"/>
+      </w:pPr>
+    </w:p>
+    <w:p>
+      <w:pPr>
+        <w:jc w:val="center"/>
+      </w:pPr>
+    </w:p>
+    <w:p>
+      <w:pPr>
+        <w:jc w:val="center"/>
+      </w:pPr>
+    </w:p>
+    <w:p>
+      <w:pPr>
+        <w:jc w:val="center"/>
+      </w:pPr>
+    </w:p>
+    <w:p>
+      <w:pPr>
+        <w:jc w:val="center"/>
+      </w:pPr>
+    </w:p>
+    <w:p>
+      <w:pPr>
+        <w:jc w:val="center"/>
+      </w:pPr>
+    </w:p>
+    <w:p>
+      <w:pPr>
+        <w:jc w:val="center"/>
+      </w:pPr>
+    </w:p>
+    <w:p>
+      <w:pPr>
+        <w:jc w:val="center"/>
+      </w:pPr>
+    </w:p>
+    <w:p>
+      <w:pPr>
+        <w:jc w:val="center"/>
+      </w:pPr>
+    </w:p>
+    <w:p>
+      <w:pPr>
+        <w:jc w:val="center"/>
+      </w:pPr>
+    </w:p>
+    <w:p>
+      <w:pPr>
+        <w:jc w:val="center"/>
+      </w:pPr>
+    </w:p>
+    <w:p>
+      <w:pPr>
+        <w:jc w:val="center"/>
+      </w:pPr>
+    </w:p>
+    <w:p>
+      <w:pPr>
+        <w:jc w:val="center"/>
+      </w:pPr>
+    </w:p>
+    <w:p>
+      <w:pPr>
+        <w:jc w:val="center"/>
+      </w:pPr>
+    </w:p>
+    <w:p>
+      <w:pPr>
+        <w:jc w:val="center"/>
+      </w:pPr>
+    </w:p>
+    <w:p>
+      <w:pPr>
+        <w:jc w:val="center"/>
+      </w:pPr>
+    </w:p>
+    <w:p>
+      <w:pPr>
+        <w:jc w:val="center"/>
+      </w:pPr>
+    </w:p>
+    <w:p>
+      <w:pPr>
+        <w:jc w:val="center"/>
+      </w:pPr>
+    </w:p>
+    <w:p>
+      <w:pPr>
+        <w:jc w:val="center"/>
+      </w:pPr>
+    </w:p>
+    <w:p>
+      <w:pPr>
+        <w:jc w:val="center"/>
+      </w:pPr>
+    </w:p>
+    <w:p>
+      <w:pPr>
+        <w:jc w:val="center"/>
+      </w:pPr>
+    </w:p>
+    <w:p>
+      <w:pPr>
+        <w:jc w:val="center"/>
+      </w:pPr>
+    </w:p>
+    <w:p>
+      <w:pPr>
+        <w:jc w:val="center"/>
+      </w:pPr>
+    </w:p>
+    <w:p>
+      <w:pPr>
+        <w:jc w:val="center"/>
+      </w:pPr>
+    </w:p>
+    <w:p>
+      <w:pPr>
+        <w:jc w:val="center"/>
+      </w:pPr>
+    </w:p>
+    <w:p>
+      <w:pPr>
+        <w:jc w:val="center"/>
+      </w:pPr>
+      <w:r>
+        <w:lastRenderedPageBreak/>
+        <w:t>arquitectura de aplicaciones web basadas en microservicios</w:t>
+      </w:r>
       <w:bookmarkStart w:id="0" w:name="_GoBack"/>
       <w:bookmarkEnd w:id="0"/>
-      <w:r>
-        <w:t>Xxxxxxxxxx</w:t>
-      </w:r>
     </w:p>
     <w:p>
       <w:pPr>

</xml_diff>